<commit_message>
Started Writing PPT Slides
</commit_message>
<xml_diff>
--- a/Implementation.docx
+++ b/Implementation.docx
@@ -665,24 +665,14 @@
       <w:r>
         <w:t xml:space="preserve">Figure </w:t>
       </w:r>
-      <w:r>
-        <w:fldChar w:fldCharType="begin"/>
-      </w:r>
-      <w:r>
-        <w:instrText xml:space="preserve"> SEQ Figure \* ARABIC </w:instrText>
-      </w:r>
-      <w:r>
-        <w:fldChar w:fldCharType="separate"/>
-      </w:r>
-      <w:r>
-        <w:rPr>
-          <w:noProof/>
-        </w:rPr>
-        <w:t>1</w:t>
-      </w:r>
-      <w:r>
-        <w:fldChar w:fldCharType="end"/>
-      </w:r>
+      <w:fldSimple w:instr=" SEQ Figure \* ARABIC ">
+        <w:r>
+          <w:rPr>
+            <w:noProof/>
+          </w:rPr>
+          <w:t>1</w:t>
+        </w:r>
+      </w:fldSimple>
       <w:r>
         <w:t>: Synthetic Dataset of rank 10</w:t>
       </w:r>
@@ -1050,14 +1040,12 @@
           <w:rFonts w:ascii="Times New Roman" w:hAnsi="Times New Roman" w:cs="Times New Roman"/>
         </w:rPr>
       </w:pPr>
-      <w:proofErr w:type="spellStart"/>
       <w:r>
         <w:rPr>
           <w:rFonts w:ascii="Times New Roman" w:hAnsi="Times New Roman" w:cs="Times New Roman"/>
         </w:rPr>
         <w:t>UserID</w:t>
       </w:r>
-      <w:proofErr w:type="spellEnd"/>
     </w:p>
     <w:p>
       <w:pPr>
@@ -1070,14 +1058,12 @@
           <w:rFonts w:ascii="Times New Roman" w:hAnsi="Times New Roman" w:cs="Times New Roman"/>
         </w:rPr>
       </w:pPr>
-      <w:proofErr w:type="spellStart"/>
       <w:r>
         <w:rPr>
           <w:rFonts w:ascii="Times New Roman" w:hAnsi="Times New Roman" w:cs="Times New Roman"/>
         </w:rPr>
         <w:t>MovieID</w:t>
       </w:r>
-      <w:proofErr w:type="spellEnd"/>
     </w:p>
     <w:p>
       <w:pPr>
@@ -1194,14 +1180,12 @@
           <w:rFonts w:ascii="Times New Roman" w:hAnsi="Times New Roman" w:cs="Times New Roman"/>
         </w:rPr>
       </w:pPr>
-      <w:proofErr w:type="spellStart"/>
       <w:r>
         <w:rPr>
           <w:rFonts w:ascii="Times New Roman" w:hAnsi="Times New Roman" w:cs="Times New Roman"/>
         </w:rPr>
         <w:t>UserID</w:t>
       </w:r>
-      <w:proofErr w:type="spellEnd"/>
     </w:p>
     <w:p>
       <w:pPr>
@@ -1214,14 +1198,12 @@
           <w:rFonts w:ascii="Times New Roman" w:hAnsi="Times New Roman" w:cs="Times New Roman"/>
         </w:rPr>
       </w:pPr>
-      <w:proofErr w:type="spellStart"/>
       <w:r>
         <w:rPr>
           <w:rFonts w:ascii="Times New Roman" w:hAnsi="Times New Roman" w:cs="Times New Roman"/>
         </w:rPr>
         <w:t>MovieID</w:t>
       </w:r>
-      <w:proofErr w:type="spellEnd"/>
     </w:p>
     <w:p>
       <w:pPr>
@@ -1339,14 +1321,12 @@
           <w:rFonts w:ascii="Times New Roman" w:hAnsi="Times New Roman" w:cs="Times New Roman"/>
         </w:rPr>
       </w:pPr>
-      <w:proofErr w:type="spellStart"/>
       <w:r>
         <w:rPr>
           <w:rFonts w:ascii="Times New Roman" w:hAnsi="Times New Roman" w:cs="Times New Roman"/>
         </w:rPr>
         <w:t>UserID</w:t>
       </w:r>
-      <w:proofErr w:type="spellEnd"/>
     </w:p>
     <w:p>
       <w:pPr>
@@ -1359,14 +1339,12 @@
           <w:rFonts w:ascii="Times New Roman" w:hAnsi="Times New Roman" w:cs="Times New Roman"/>
         </w:rPr>
       </w:pPr>
-      <w:proofErr w:type="spellStart"/>
       <w:r>
         <w:rPr>
           <w:rFonts w:ascii="Times New Roman" w:hAnsi="Times New Roman" w:cs="Times New Roman"/>
         </w:rPr>
         <w:t>MovieID</w:t>
       </w:r>
-      <w:proofErr w:type="spellEnd"/>
     </w:p>
     <w:p>
       <w:pPr>
@@ -1421,14 +1399,12 @@
         </w:rPr>
         <w:t>Gender (</w:t>
       </w:r>
-      <w:proofErr w:type="spellStart"/>
-      <w:r>
-        <w:rPr>
-          <w:rFonts w:ascii="Times New Roman" w:hAnsi="Times New Roman" w:cs="Times New Roman"/>
-        </w:rPr>
-        <w:t>OneHot</w:t>
-      </w:r>
-      <w:proofErr w:type="spellEnd"/>
+      <w:r>
+        <w:rPr>
+          <w:rFonts w:ascii="Times New Roman" w:hAnsi="Times New Roman" w:cs="Times New Roman"/>
+        </w:rPr>
+        <w:t>One Hot</w:t>
+      </w:r>
       <w:r>
         <w:rPr>
           <w:rFonts w:ascii="Times New Roman" w:hAnsi="Times New Roman" w:cs="Times New Roman"/>
@@ -1453,19 +1429,17 @@
         </w:rPr>
         <w:t>Genre (</w:t>
       </w:r>
-      <w:proofErr w:type="spellStart"/>
-      <w:r>
-        <w:rPr>
-          <w:rFonts w:ascii="Times New Roman" w:hAnsi="Times New Roman" w:cs="Times New Roman"/>
-        </w:rPr>
-        <w:t>MultiHot</w:t>
-      </w:r>
-      <w:proofErr w:type="spellEnd"/>
-      <w:r>
-        <w:rPr>
-          <w:rFonts w:ascii="Times New Roman" w:hAnsi="Times New Roman" w:cs="Times New Roman"/>
-        </w:rPr>
-        <w:t>)</w:t>
+      <w:r>
+        <w:rPr>
+          <w:rFonts w:ascii="Times New Roman" w:hAnsi="Times New Roman" w:cs="Times New Roman"/>
+        </w:rPr>
+        <w:t xml:space="preserve">One </w:t>
+      </w:r>
+      <w:r>
+        <w:rPr>
+          <w:rFonts w:ascii="Times New Roman" w:hAnsi="Times New Roman" w:cs="Times New Roman"/>
+        </w:rPr>
+        <w:t>Hot)</w:t>
       </w:r>
     </w:p>
     <w:p>
@@ -1800,24 +1774,14 @@
       <w:r>
         <w:t xml:space="preserve">Figure </w:t>
       </w:r>
-      <w:r>
-        <w:fldChar w:fldCharType="begin"/>
-      </w:r>
-      <w:r>
-        <w:instrText xml:space="preserve"> SEQ Figure \* ARABIC </w:instrText>
-      </w:r>
-      <w:r>
-        <w:fldChar w:fldCharType="separate"/>
-      </w:r>
-      <w:r>
-        <w:rPr>
-          <w:noProof/>
-        </w:rPr>
-        <w:t>2</w:t>
-      </w:r>
-      <w:r>
-        <w:fldChar w:fldCharType="end"/>
-      </w:r>
+      <w:fldSimple w:instr=" SEQ Figure \* ARABIC ">
+        <w:r>
+          <w:rPr>
+            <w:noProof/>
+          </w:rPr>
+          <w:t>2</w:t>
+        </w:r>
+      </w:fldSimple>
       <w:r>
         <w:t>: Rating Count vs. Average Rating</w:t>
       </w:r>
@@ -1838,8 +1802,16 @@
         <w:rPr>
           <w:rFonts w:ascii="Times New Roman" w:hAnsi="Times New Roman" w:cs="Times New Roman"/>
         </w:rPr>
-        <w:t>the following plot was generated. This plot describes the correlation coefficient of one of the movies with all the others. Although this could technically work as a means of recommending movies to users, it has many downfalls. Firstly, most values are near 0 which means no correlation. This is due to the scarcity of the matrix it is highly unlikely that multiple movies have been watched and rated by all the users which means most ratings are being ignored in this computation. Next, assuming the sparsity issue was somehow taken care of, all users who liked this movie will get the same recommendation, the next most correlated movie. This system delivers recommendations based on aggregate user behavior, ignoring variations in user to user preferences.</w:t>
-      </w:r>
+        <w:t xml:space="preserve">the following plot was generated. This plot describes the correlation coefficient of one of the movies with all the others. Although this could technically work as a means of recommending movies to users, it has many downfalls. Firstly, most values are near 0 which means no correlation. This is due to the scarcity of the matrix it is highly unlikely that multiple movies have been watched and rated by all the users which means most ratings are being ignored in this computation. Next, assuming the sparsity issue was somehow taken care of, all users who liked this movie will get the same recommendation, the next most correlated movie. </w:t>
+      </w:r>
+      <w:bookmarkStart w:id="1" w:name="_GoBack"/>
+      <w:r>
+        <w:rPr>
+          <w:rFonts w:ascii="Times New Roman" w:hAnsi="Times New Roman" w:cs="Times New Roman"/>
+        </w:rPr>
+        <w:t>This system delivers recommendations based on aggregate user behavior, ignoring variations in user to user preferences.</w:t>
+      </w:r>
+      <w:bookmarkEnd w:id="1"/>
     </w:p>
     <w:p>
       <w:pPr>
@@ -1903,24 +1875,14 @@
       <w:r>
         <w:t xml:space="preserve">Figure </w:t>
       </w:r>
-      <w:r>
-        <w:fldChar w:fldCharType="begin"/>
-      </w:r>
-      <w:r>
-        <w:instrText xml:space="preserve"> SEQ Figure \* ARABIC </w:instrText>
-      </w:r>
-      <w:r>
-        <w:fldChar w:fldCharType="separate"/>
-      </w:r>
-      <w:r>
-        <w:rPr>
-          <w:noProof/>
-        </w:rPr>
-        <w:t>3</w:t>
-      </w:r>
-      <w:r>
-        <w:fldChar w:fldCharType="end"/>
-      </w:r>
+      <w:fldSimple w:instr=" SEQ Figure \* ARABIC ">
+        <w:r>
+          <w:rPr>
+            <w:noProof/>
+          </w:rPr>
+          <w:t>3</w:t>
+        </w:r>
+      </w:fldSimple>
       <w:r>
         <w:t>: Correlation Coefficients of one movie with respect to all others</w:t>
       </w:r>
@@ -2057,24 +2019,14 @@
       <w:r>
         <w:t xml:space="preserve">Figure </w:t>
       </w:r>
-      <w:r>
-        <w:fldChar w:fldCharType="begin"/>
-      </w:r>
-      <w:r>
-        <w:instrText xml:space="preserve"> SEQ Figure \* ARABIC </w:instrText>
-      </w:r>
-      <w:r>
-        <w:fldChar w:fldCharType="separate"/>
-      </w:r>
-      <w:r>
-        <w:rPr>
-          <w:noProof/>
-        </w:rPr>
-        <w:t>4</w:t>
-      </w:r>
-      <w:r>
-        <w:fldChar w:fldCharType="end"/>
-      </w:r>
+      <w:fldSimple w:instr=" SEQ Figure \* ARABIC ">
+        <w:r>
+          <w:rPr>
+            <w:noProof/>
+          </w:rPr>
+          <w:t>4</w:t>
+        </w:r>
+      </w:fldSimple>
       <w:r>
         <w:t>: SVD MAE vs. Rank &amp; Density (Synthetic Data) v1</w:t>
       </w:r>
@@ -2161,24 +2113,14 @@
       <w:r>
         <w:t xml:space="preserve">Figure </w:t>
       </w:r>
-      <w:r>
-        <w:fldChar w:fldCharType="begin"/>
-      </w:r>
-      <w:r>
-        <w:instrText xml:space="preserve"> SEQ Figure \* ARABIC </w:instrText>
-      </w:r>
-      <w:r>
-        <w:fldChar w:fldCharType="separate"/>
-      </w:r>
-      <w:r>
-        <w:rPr>
-          <w:noProof/>
-        </w:rPr>
-        <w:t>5</w:t>
-      </w:r>
-      <w:r>
-        <w:fldChar w:fldCharType="end"/>
-      </w:r>
+      <w:fldSimple w:instr=" SEQ Figure \* ARABIC ">
+        <w:r>
+          <w:rPr>
+            <w:noProof/>
+          </w:rPr>
+          <w:t>5</w:t>
+        </w:r>
+      </w:fldSimple>
       <w:r>
         <w:t>: SVD MAE vs. Rank &amp; Density (Synthetic Data) v2</w:t>
       </w:r>
@@ -2243,15 +2185,6 @@
           <w:shd w:val="clear" w:color="auto" w:fill="FFFFFF"/>
         </w:rPr>
         <w:tab/>
-      </w:r>
-      <w:r>
-        <w:rPr>
-          <w:rFonts w:ascii="Times New Roman" w:hAnsi="Times New Roman" w:cs="Times New Roman"/>
-          <w:color w:val="000000"/>
-          <w:sz w:val="22"/>
-          <w:szCs w:val="22"/>
-          <w:shd w:val="clear" w:color="auto" w:fill="FFFFFF"/>
-        </w:rPr>
         <w:t>Dataset Shape: (100, 100)</w:t>
       </w:r>
     </w:p>
@@ -2289,26 +2222,7 @@
           <w:shd w:val="clear" w:color="auto" w:fill="FFFFFF"/>
         </w:rPr>
         <w:tab/>
-      </w:r>
-      <w:r>
-        <w:rPr>
-          <w:rFonts w:ascii="Times New Roman" w:hAnsi="Times New Roman" w:cs="Times New Roman"/>
-          <w:color w:val="000000"/>
-          <w:sz w:val="22"/>
-          <w:szCs w:val="22"/>
-          <w:shd w:val="clear" w:color="auto" w:fill="FFFFFF"/>
-        </w:rPr>
-        <w:t>Dataset rank: 1</w:t>
-      </w:r>
-      <w:r>
-        <w:rPr>
-          <w:rFonts w:ascii="Times New Roman" w:hAnsi="Times New Roman" w:cs="Times New Roman"/>
-          <w:color w:val="000000"/>
-          <w:sz w:val="22"/>
-          <w:szCs w:val="22"/>
-          <w:shd w:val="clear" w:color="auto" w:fill="FFFFFF"/>
-        </w:rPr>
-        <w:t>0</w:t>
+        <w:t>Dataset rank: 10</w:t>
       </w:r>
     </w:p>
     <w:p>
@@ -2374,24 +2288,14 @@
       <w:r>
         <w:t xml:space="preserve">Figure </w:t>
       </w:r>
-      <w:r>
-        <w:fldChar w:fldCharType="begin"/>
-      </w:r>
-      <w:r>
-        <w:instrText xml:space="preserve"> SEQ Figure \* ARABIC </w:instrText>
-      </w:r>
-      <w:r>
-        <w:fldChar w:fldCharType="separate"/>
-      </w:r>
-      <w:r>
-        <w:rPr>
-          <w:noProof/>
-        </w:rPr>
-        <w:t>6</w:t>
-      </w:r>
-      <w:r>
-        <w:fldChar w:fldCharType="end"/>
-      </w:r>
+      <w:fldSimple w:instr=" SEQ Figure \* ARABIC ">
+        <w:r>
+          <w:rPr>
+            <w:noProof/>
+          </w:rPr>
+          <w:t>6</w:t>
+        </w:r>
+      </w:fldSimple>
       <w:r>
         <w:t>: SVD MAE vs. Density (Synthetic Data)</w:t>
       </w:r>
@@ -2408,7 +2312,7 @@
         </w:rPr>
         <w:t xml:space="preserve">Finally, we wanted to confirm the validity of iterative SVD, at least in theory. The plot below illustrates the improvement in MAE of Iterative SVD after every iteration with a set rank and density. </w:t>
       </w:r>
-      <w:bookmarkStart w:id="1" w:name="_Hlk26629242"/>
+      <w:bookmarkStart w:id="2" w:name="_Hlk26629242"/>
     </w:p>
     <w:p>
       <w:pPr>
@@ -2443,15 +2347,6 @@
           <w:shd w:val="clear" w:color="auto" w:fill="FFFFFF"/>
         </w:rPr>
         <w:tab/>
-      </w:r>
-      <w:r>
-        <w:rPr>
-          <w:rFonts w:ascii="Times New Roman" w:hAnsi="Times New Roman" w:cs="Times New Roman"/>
-          <w:color w:val="000000"/>
-          <w:sz w:val="22"/>
-          <w:szCs w:val="22"/>
-          <w:shd w:val="clear" w:color="auto" w:fill="FFFFFF"/>
-        </w:rPr>
         <w:t>Dataset Shape: (100, 100)</w:t>
       </w:r>
     </w:p>
@@ -2489,18 +2384,9 @@
           <w:shd w:val="clear" w:color="auto" w:fill="FFFFFF"/>
         </w:rPr>
         <w:tab/>
-      </w:r>
-      <w:r>
-        <w:rPr>
-          <w:rFonts w:ascii="Times New Roman" w:hAnsi="Times New Roman" w:cs="Times New Roman"/>
-          <w:color w:val="000000"/>
-          <w:sz w:val="22"/>
-          <w:szCs w:val="22"/>
-          <w:shd w:val="clear" w:color="auto" w:fill="FFFFFF"/>
-        </w:rPr>
         <w:t>Dataset rank: 11</w:t>
       </w:r>
-      <w:bookmarkEnd w:id="1"/>
+      <w:bookmarkEnd w:id="2"/>
     </w:p>
     <w:p>
       <w:pPr>
@@ -2533,14 +2419,6 @@
           <w:szCs w:val="22"/>
         </w:rPr>
         <w:tab/>
-      </w:r>
-      <w:r>
-        <w:rPr>
-          <w:rFonts w:ascii="Times New Roman" w:hAnsi="Times New Roman" w:cs="Times New Roman"/>
-          <w:color w:val="000000"/>
-          <w:sz w:val="22"/>
-          <w:szCs w:val="22"/>
-        </w:rPr>
         <w:t>Density: 0.2</w:t>
       </w:r>
     </w:p>
@@ -2600,24 +2478,14 @@
       <w:r>
         <w:t xml:space="preserve">Figure </w:t>
       </w:r>
-      <w:r>
-        <w:fldChar w:fldCharType="begin"/>
-      </w:r>
-      <w:r>
-        <w:instrText xml:space="preserve"> SEQ Figure \* ARABIC </w:instrText>
-      </w:r>
-      <w:r>
-        <w:fldChar w:fldCharType="separate"/>
-      </w:r>
-      <w:r>
-        <w:rPr>
-          <w:noProof/>
-        </w:rPr>
-        <w:t>7</w:t>
-      </w:r>
-      <w:r>
-        <w:fldChar w:fldCharType="end"/>
-      </w:r>
+      <w:fldSimple w:instr=" SEQ Figure \* ARABIC ">
+        <w:r>
+          <w:rPr>
+            <w:noProof/>
+          </w:rPr>
+          <w:t>7</w:t>
+        </w:r>
+      </w:fldSimple>
       <w:r>
         <w:t xml:space="preserve">: SVD MAE vs. </w:t>
       </w:r>
@@ -2715,24 +2583,14 @@
       <w:r>
         <w:t xml:space="preserve">Table </w:t>
       </w:r>
-      <w:r>
-        <w:fldChar w:fldCharType="begin"/>
-      </w:r>
-      <w:r>
-        <w:instrText xml:space="preserve"> SEQ Table \* ARABIC </w:instrText>
-      </w:r>
-      <w:r>
-        <w:fldChar w:fldCharType="separate"/>
-      </w:r>
-      <w:r>
-        <w:rPr>
-          <w:noProof/>
-        </w:rPr>
-        <w:t>1</w:t>
-      </w:r>
-      <w:r>
-        <w:fldChar w:fldCharType="end"/>
-      </w:r>
+      <w:fldSimple w:instr=" SEQ Table \* ARABIC ">
+        <w:r>
+          <w:rPr>
+            <w:noProof/>
+          </w:rPr>
+          <w:t>1</w:t>
+        </w:r>
+      </w:fldSimple>
       <w:r>
         <w:t xml:space="preserve">: </w:t>
       </w:r>
@@ -3475,45 +3333,23 @@
       <w:r>
         <w:t xml:space="preserve">Figure </w:t>
       </w:r>
-      <w:r>
-        <w:fldChar w:fldCharType="begin"/>
-      </w:r>
-      <w:r>
-        <w:instrText xml:space="preserve"> SEQ Figure \* ARABIC </w:instrText>
-      </w:r>
-      <w:r>
-        <w:fldChar w:fldCharType="separate"/>
-      </w:r>
-      <w:r>
-        <w:rPr>
-          <w:noProof/>
-        </w:rPr>
-        <w:t>8</w:t>
-      </w:r>
-      <w:r>
-        <w:fldChar w:fldCharType="end"/>
-      </w:r>
+      <w:fldSimple w:instr=" SEQ Figure \* ARABIC ">
+        <w:r>
+          <w:rPr>
+            <w:noProof/>
+          </w:rPr>
+          <w:t>8</w:t>
+        </w:r>
+      </w:fldSimple>
       <w:r>
         <w:t>: MAE on composite means vs Lambda (</w:t>
       </w:r>
       <m:oMath>
         <m:r>
-          <m:rPr>
-            <m:sty m:val="p"/>
-          </m:rPr>
           <w:rPr>
             <w:rFonts w:ascii="Cambria Math" w:hAnsi="Cambria Math" w:cs="Times New Roman"/>
           </w:rPr>
-          <m:t>λ</m:t>
-        </m:r>
-        <m:r>
-          <m:rPr>
-            <m:sty m:val="p"/>
-          </m:rPr>
-          <w:rPr>
-            <w:rFonts w:ascii="Cambria Math" w:hAnsi="Cambria Math" w:cs="Times New Roman"/>
-          </w:rPr>
-          <m:t>)</m:t>
+          <m:t>λ)</m:t>
         </m:r>
       </m:oMath>
     </w:p>
@@ -3584,8 +3420,6 @@
           <w:bCs/>
         </w:rPr>
       </w:pPr>
-      <w:bookmarkStart w:id="2" w:name="_GoBack"/>
-      <w:bookmarkEnd w:id="2"/>
     </w:p>
     <w:sectPr>
       <w:footerReference w:type="default" r:id="rId15"/>

</xml_diff>